<commit_message>
from pc mbp 6
</commit_message>
<xml_diff>
--- a/МБП/Практика_5_ШумахерМЕ.docx
+++ b/МБП/Практика_5_ШумахерМЕ.docx
@@ -1411,6 +1411,18 @@
         </w:rPr>
         <w:t>.</w:t>
       </w:r>
+      <w:r>
+        <w:rPr>
+          <w:lang w:eastAsia="zh-CN" w:bidi="hi-IN"/>
+        </w:rPr>
+        <w:t xml:space="preserve"> Вариант 30</w:t>
+      </w:r>
+      <w:r>
+        <w:rPr>
+          <w:lang w:eastAsia="zh-CN" w:bidi="hi-IN"/>
+        </w:rPr>
+        <w:t>.</w:t>
+      </w:r>
     </w:p>
     <w:p>
       <w:pPr>
@@ -1509,19 +1521,7 @@
         <w:rPr>
           <w:lang w:eastAsia="zh-CN" w:bidi="hi-IN"/>
         </w:rPr>
-        <w:t xml:space="preserve">Производство икры </w:t>
-      </w:r>
-      <w:r>
-        <w:rPr>
-          <w:lang w:val="en-US" w:eastAsia="zh-CN" w:bidi="hi-IN"/>
-        </w:rPr>
-        <w:t>A</w:t>
-      </w:r>
-      <w:r>
-        <w:rPr>
-          <w:lang w:eastAsia="zh-CN" w:bidi="hi-IN"/>
-        </w:rPr>
-        <w:t>0</w:t>
+        <w:t>Контекстная диаграмма</w:t>
       </w:r>
     </w:p>
     <w:p>
@@ -1593,19 +1593,7 @@
         <w:rPr>
           <w:lang w:eastAsia="zh-CN" w:bidi="hi-IN"/>
         </w:rPr>
-        <w:t xml:space="preserve">Производство икры </w:t>
-      </w:r>
-      <w:r>
-        <w:rPr>
-          <w:lang w:val="en-US" w:eastAsia="zh-CN" w:bidi="hi-IN"/>
-        </w:rPr>
-        <w:t>A</w:t>
-      </w:r>
-      <w:r>
-        <w:rPr>
-          <w:lang w:eastAsia="zh-CN" w:bidi="hi-IN"/>
-        </w:rPr>
-        <w:t>1, А2, А3</w:t>
+        <w:t>Детализация контекстной диаграммы</w:t>
       </w:r>
     </w:p>
     <w:p>
@@ -1694,49 +1682,7 @@
         <w:rPr>
           <w:lang w:eastAsia="zh-CN" w:bidi="hi-IN"/>
         </w:rPr>
-        <w:t xml:space="preserve">Производство икры </w:t>
-      </w:r>
-      <w:r>
-        <w:rPr>
-          <w:lang w:val="en-US" w:eastAsia="zh-CN" w:bidi="hi-IN"/>
-        </w:rPr>
-        <w:t>A</w:t>
-      </w:r>
-      <w:r>
-        <w:rPr>
-          <w:lang w:eastAsia="zh-CN" w:bidi="hi-IN"/>
-        </w:rPr>
-        <w:t>2</w:t>
-      </w:r>
-      <w:r>
-        <w:rPr>
-          <w:lang w:eastAsia="zh-CN" w:bidi="hi-IN"/>
-        </w:rPr>
-        <w:t>1, А</w:t>
-      </w:r>
-      <w:r>
-        <w:rPr>
-          <w:lang w:eastAsia="zh-CN" w:bidi="hi-IN"/>
-        </w:rPr>
-        <w:t>2</w:t>
-      </w:r>
-      <w:r>
-        <w:rPr>
-          <w:lang w:eastAsia="zh-CN" w:bidi="hi-IN"/>
-        </w:rPr>
-        <w:t>2, А</w:t>
-      </w:r>
-      <w:r>
-        <w:rPr>
-          <w:lang w:eastAsia="zh-CN" w:bidi="hi-IN"/>
-        </w:rPr>
-        <w:t>2</w:t>
-      </w:r>
-      <w:r>
-        <w:rPr>
-          <w:lang w:eastAsia="zh-CN" w:bidi="hi-IN"/>
-        </w:rPr>
-        <w:t>3</w:t>
+        <w:t>Детализация одного из процессов</w:t>
       </w:r>
     </w:p>
     <w:p>

</xml_diff>

<commit_message>
from lp edit mbp
</commit_message>
<xml_diff>
--- a/МБП/Практика_5_ШумахерМЕ.docx
+++ b/МБП/Практика_5_ШумахерМЕ.docx
@@ -844,7 +844,6 @@
                 <w:lang w:eastAsia="zh-CN" w:bidi="hi-IN"/>
               </w:rPr>
             </w:pPr>
-            <w:proofErr w:type="spellStart"/>
             <w:r>
               <w:rPr>
                 <w:rFonts w:ascii="Liberation Serif" w:eastAsia="Droid Sans Fallback" w:hAnsi="Liberation Serif"/>
@@ -855,20 +854,7 @@
                 <w:szCs w:val="24"/>
                 <w:lang w:eastAsia="zh-CN" w:bidi="hi-IN"/>
               </w:rPr>
-              <w:t>Карамышев</w:t>
-            </w:r>
-            <w:proofErr w:type="spellEnd"/>
-            <w:r>
-              <w:rPr>
-                <w:rFonts w:ascii="Liberation Serif" w:eastAsia="Droid Sans Fallback" w:hAnsi="Liberation Serif"/>
-                <w:i/>
-                <w:iCs/>
-                <w:kern w:val="2"/>
-                <w:sz w:val="24"/>
-                <w:szCs w:val="24"/>
-                <w:lang w:eastAsia="zh-CN" w:bidi="hi-IN"/>
-              </w:rPr>
-              <w:t xml:space="preserve"> Антон Николаевич</w:t>
+              <w:t>Карамышев Антон Николаевич</w:t>
             </w:r>
           </w:p>
         </w:tc>
@@ -1456,8 +1442,8 @@
       </w:pPr>
       <w:r>
         <w:drawing>
-          <wp:inline distT="0" distB="0" distL="0" distR="0" wp14:anchorId="51ACAF14" wp14:editId="1B683A72">
-            <wp:extent cx="5939790" cy="4079240"/>
+          <wp:inline distT="0" distB="0" distL="0" distR="0" wp14:anchorId="6D3EF310" wp14:editId="60E0A352">
+            <wp:extent cx="5939790" cy="4118610"/>
             <wp:effectExtent l="0" t="0" r="3810" b="0"/>
             <wp:docPr id="1" name="Рисунок 1"/>
             <wp:cNvGraphicFramePr>
@@ -1479,7 +1465,7 @@
                   <pic:spPr>
                     <a:xfrm>
                       <a:off x="0" y="0"/>
-                      <a:ext cx="5939790" cy="4079240"/>
+                      <a:ext cx="5939790" cy="4118610"/>
                     </a:xfrm>
                     <a:prstGeom prst="rect">
                       <a:avLst/>
@@ -1534,10 +1520,10 @@
       <w:r>
         <w:lastRenderedPageBreak/>
         <w:drawing>
-          <wp:inline distT="0" distB="0" distL="0" distR="0" wp14:anchorId="2DDAE92B" wp14:editId="602145DF">
-            <wp:extent cx="5939790" cy="3788410"/>
-            <wp:effectExtent l="0" t="0" r="3810" b="2540"/>
-            <wp:docPr id="3" name="Рисунок 3"/>
+          <wp:inline distT="0" distB="0" distL="0" distR="0" wp14:anchorId="707DAEF8" wp14:editId="026FBA40">
+            <wp:extent cx="5939790" cy="4115435"/>
+            <wp:effectExtent l="0" t="0" r="3810" b="0"/>
+            <wp:docPr id="4" name="Рисунок 4"/>
             <wp:cNvGraphicFramePr>
               <a:graphicFrameLocks xmlns:a="http://schemas.openxmlformats.org/drawingml/2006/main" noChangeAspect="1"/>
             </wp:cNvGraphicFramePr>
@@ -1557,7 +1543,7 @@
                   <pic:spPr>
                     <a:xfrm>
                       <a:off x="0" y="0"/>
-                      <a:ext cx="5939790" cy="3788410"/>
+                      <a:ext cx="5939790" cy="4115435"/>
                     </a:xfrm>
                     <a:prstGeom prst="rect">
                       <a:avLst/>
@@ -1720,7 +1706,6 @@
           <w:bCs/>
           <w:lang w:eastAsia="zh-CN" w:bidi="hi-IN"/>
         </w:rPr>
-        <w:lastRenderedPageBreak/>
         <w:t>Вывод</w:t>
       </w:r>
     </w:p>

</xml_diff>